<commit_message>
Changed parameters for functions. Added some usage examples and pictures. Updated word document
</commit_message>
<xml_diff>
--- a/Personal_Finance Write up.docx
+++ b/Personal_Finance Write up.docx
@@ -252,63 +252,22 @@
           <w:sz w:val="20"/>
           <w:szCs w:val="20"/>
         </w:rPr>
-        <w:t xml:space="preserve">If I need a new car, health insurance, health issues, feelings of security, putting money in retirement, leisure spending […] </w:t>
-      </w:r>
-      <w:proofErr w:type="gramStart"/>
-      <w:r>
-        <w:rPr>
-          <w:sz w:val="20"/>
-          <w:szCs w:val="20"/>
-        </w:rPr>
-        <w:t>etc..</w:t>
-      </w:r>
-      <w:proofErr w:type="gramEnd"/>
-    </w:p>
-    <w:p>
-      <w:pPr>
-        <w:rPr>
-          <w:sz w:val="20"/>
-          <w:szCs w:val="20"/>
-        </w:rPr>
-      </w:pPr>
-      <w:r>
-        <w:rPr>
-          <w:sz w:val="20"/>
-          <w:szCs w:val="20"/>
-        </w:rPr>
-        <w:t xml:space="preserve">Because we were mostly worried about future spending, I wanted to make a graph to give me an idea of what my future disposable income would </w:t>
-      </w:r>
-      <w:proofErr w:type="gramStart"/>
-      <w:r>
-        <w:rPr>
-          <w:sz w:val="20"/>
-          <w:szCs w:val="20"/>
-        </w:rPr>
-        <w:t>actually look</w:t>
-      </w:r>
-      <w:proofErr w:type="gramEnd"/>
-      <w:r>
-        <w:rPr>
-          <w:sz w:val="20"/>
-          <w:szCs w:val="20"/>
-        </w:rPr>
-        <w:t xml:space="preserve"> like.  </w:t>
-      </w:r>
-      <w:proofErr w:type="gramStart"/>
-      <w:r>
-        <w:rPr>
-          <w:sz w:val="20"/>
-          <w:szCs w:val="20"/>
-        </w:rPr>
-        <w:t>Therefore</w:t>
-      </w:r>
-      <w:proofErr w:type="gramEnd"/>
-      <w:r>
-        <w:rPr>
-          <w:sz w:val="20"/>
-          <w:szCs w:val="20"/>
-        </w:rPr>
-        <w:t xml:space="preserve"> I wanted the following features : </w:t>
+        <w:t>If I need a new car, health insurance, health issues, feelings of security, putting money in retirement, leisure spending […] etc..</w:t>
+      </w:r>
+    </w:p>
+    <w:p>
+      <w:pPr>
+        <w:rPr>
+          <w:sz w:val="20"/>
+          <w:szCs w:val="20"/>
+        </w:rPr>
+      </w:pPr>
+      <w:r>
+        <w:rPr>
+          <w:sz w:val="20"/>
+          <w:szCs w:val="20"/>
+        </w:rPr>
+        <w:t xml:space="preserve">Because we were mostly worried about future spending, I wanted to make a graph to give me an idea of what my future disposable income would actually look like.  Therefore I wanted the following features : </w:t>
       </w:r>
     </w:p>
     <w:p>
@@ -368,23 +327,7 @@
           <w:sz w:val="20"/>
           <w:szCs w:val="20"/>
         </w:rPr>
-        <w:t xml:space="preserve">Graph future expenses with a level of uncertainty.  I should be able to give best case and </w:t>
-      </w:r>
-      <w:proofErr w:type="gramStart"/>
-      <w:r>
-        <w:rPr>
-          <w:sz w:val="20"/>
-          <w:szCs w:val="20"/>
-        </w:rPr>
-        <w:t>worst case</w:t>
-      </w:r>
-      <w:proofErr w:type="gramEnd"/>
-      <w:r>
-        <w:rPr>
-          <w:sz w:val="20"/>
-          <w:szCs w:val="20"/>
-        </w:rPr>
-        <w:t xml:space="preserve"> scenarios AKA if a wedding costs $12,000 or $17,000 (or if school is $15,000  a year or $25,000 a year).  This will be the third axis – probability (the other axes will be time and money)</w:t>
+        <w:t>Graph future expenses with a level of uncertainty.  I should be able to give best case and worst case scenarios AKA if a wedding costs $12,000 or $17,000 (or if school is $15,000  a year or $25,000 a year).  This will be the third axis – probability (the other axes will be time and money)</w:t>
       </w:r>
     </w:p>
     <w:p>
@@ -486,23 +429,7 @@
           <w:sz w:val="20"/>
           <w:szCs w:val="20"/>
         </w:rPr>
-        <w:t xml:space="preserve">Knowing this, </w:t>
-      </w:r>
-      <w:proofErr w:type="spellStart"/>
-      <w:r>
-        <w:rPr>
-          <w:sz w:val="20"/>
-          <w:szCs w:val="20"/>
-        </w:rPr>
-        <w:t>lets</w:t>
-      </w:r>
-      <w:proofErr w:type="spellEnd"/>
-      <w:r>
-        <w:rPr>
-          <w:sz w:val="20"/>
-          <w:szCs w:val="20"/>
-        </w:rPr>
-        <w:t xml:space="preserve"> get started.</w:t>
+        <w:t>Knowing this, lets get started.</w:t>
       </w:r>
     </w:p>
     <w:p>
@@ -860,7 +787,6 @@
         </w:rPr>
         <w:t>p(n-1)</w:t>
       </w:r>
-      <w:proofErr w:type="gramStart"/>
       <w:r>
         <w:rPr>
           <w:sz w:val="20"/>
@@ -873,7 +799,6 @@
         </w:rPr>
         <w:t>..</w:t>
       </w:r>
-      <w:proofErr w:type="gramEnd"/>
       <w:r>
         <w:rPr>
           <w:sz w:val="20"/>
@@ -1042,6 +967,19 @@
       </w:r>
       <w:r>
         <w:rPr>
+          <w:rStyle w:val="HTMLCode"/>
+          <w:rFonts w:eastAsiaTheme="minorHAnsi"/>
+          <w:b/>
+          <w:bCs/>
+          <w:color w:val="222222"/>
+          <w:sz w:val="29"/>
+          <w:szCs w:val="29"/>
+          <w:shd w:val="clear" w:color="auto" w:fill="FFFFFF"/>
+        </w:rPr>
+        <w:t>.run</w:t>
+      </w:r>
+      <w:r>
+        <w:rPr>
           <w:rStyle w:val="sig-paren"/>
           <w:rFonts w:cs="Arial"/>
           <w:color w:val="222222"/>
@@ -1089,19 +1027,940 @@
         </w:rPr>
         <w:t>returns a gradient across proba which defines the expected transaction value during a single day.  This method is called by the plotting function across a range of days (explained later).  The income class methods should not need to be called by the user except for troubleshooting or verification.</w:t>
       </w:r>
-    </w:p>
-    <w:p>
-      <w:pPr>
-        <w:rPr>
-          <w:sz w:val="20"/>
-        </w:rPr>
-      </w:pPr>
-      <w:bookmarkStart w:id="0" w:name="_GoBack"/>
-      <w:bookmarkEnd w:id="0"/>
+      <w:r>
+        <w:rPr>
+          <w:sz w:val="20"/>
+        </w:rPr>
+        <w:t xml:space="preserve">  The primary job of this method is to return the income gradient if it is called within the class instances defined income period, or 0 if it is called outside of its time period.</w:t>
+      </w:r>
+    </w:p>
+    <w:p>
+      <w:r>
+        <w:rPr>
+          <w:rStyle w:val="HTMLCode"/>
+          <w:rFonts w:eastAsiaTheme="minorHAnsi"/>
+          <w:b/>
+          <w:bCs/>
+          <w:color w:val="222222"/>
+          <w:sz w:val="29"/>
+          <w:szCs w:val="29"/>
+          <w:shd w:val="clear" w:color="auto" w:fill="FFFFFF"/>
+        </w:rPr>
+        <w:t>Income.</w:t>
+      </w:r>
+      <w:r>
+        <w:t xml:space="preserve"> </w:t>
+      </w:r>
+      <w:r>
+        <w:rPr>
+          <w:rStyle w:val="HTMLCode"/>
+          <w:rFonts w:eastAsiaTheme="minorHAnsi"/>
+          <w:b/>
+          <w:bCs/>
+          <w:color w:val="222222"/>
+          <w:sz w:val="29"/>
+          <w:szCs w:val="29"/>
+          <w:shd w:val="clear" w:color="auto" w:fill="FFFFFF"/>
+        </w:rPr>
+        <w:t>calc_derivative</w:t>
+      </w:r>
+      <w:r>
+        <w:rPr>
+          <w:rStyle w:val="HTMLCode"/>
+          <w:rFonts w:eastAsiaTheme="minorHAnsi"/>
+          <w:b/>
+          <w:bCs/>
+          <w:color w:val="222222"/>
+          <w:sz w:val="29"/>
+          <w:szCs w:val="29"/>
+          <w:shd w:val="clear" w:color="auto" w:fill="FFFFFF"/>
+        </w:rPr>
+        <w:t xml:space="preserve"> </w:t>
+      </w:r>
+      <w:r>
+        <w:rPr>
+          <w:rStyle w:val="sig-paren"/>
+          <w:rFonts w:cs="Arial"/>
+          <w:color w:val="222222"/>
+          <w:sz w:val="27"/>
+          <w:szCs w:val="27"/>
+          <w:shd w:val="clear" w:color="auto" w:fill="FFFFFF"/>
+        </w:rPr>
+        <w:t>(</w:t>
+      </w:r>
+      <w:r>
+        <w:rPr>
+          <w:rStyle w:val="Emphasis"/>
+          <w:rFonts w:cs="Arial"/>
+          <w:color w:val="222222"/>
+          <w:shd w:val="clear" w:color="auto" w:fill="FFFFFF"/>
+        </w:rPr>
+        <w:t>run_time</w:t>
+      </w:r>
+      <w:r>
+        <w:rPr>
+          <w:rStyle w:val="sig-paren"/>
+          <w:rFonts w:cs="Arial"/>
+          <w:color w:val="222222"/>
+          <w:sz w:val="27"/>
+          <w:szCs w:val="27"/>
+          <w:shd w:val="clear" w:color="auto" w:fill="FFFFFF"/>
+        </w:rPr>
+        <w:t>)</w:t>
+      </w:r>
+    </w:p>
+    <w:p>
+      <w:pPr>
+        <w:pStyle w:val="ListParagraph"/>
+        <w:numPr>
+          <w:ilvl w:val="0"/>
+          <w:numId w:val="5"/>
+        </w:numPr>
+        <w:rPr>
+          <w:sz w:val="20"/>
+        </w:rPr>
+      </w:pPr>
+      <w:r>
+        <w:rPr>
+          <w:sz w:val="20"/>
+        </w:rPr>
+        <w:t xml:space="preserve">called by the run() method.  It uses a start date and end date to find the income gradient across a time.  The result is returned to run(), which is the </w:t>
+      </w:r>
+      <w:r>
+        <w:rPr>
+          <w:sz w:val="20"/>
+        </w:rPr>
+        <w:t>expected transaction value during a single day</w:t>
+      </w:r>
+      <w:r>
+        <w:rPr>
+          <w:sz w:val="20"/>
+        </w:rPr>
+        <w:t>.</w:t>
+      </w:r>
+    </w:p>
+    <w:p>
+      <w:pPr>
+        <w:rPr>
+          <w:sz w:val="20"/>
+        </w:rPr>
+      </w:pPr>
+    </w:p>
+    <w:p>
+      <w:pPr>
+        <w:pStyle w:val="Heading3"/>
+      </w:pPr>
+      <w:r>
+        <w:t>Income_Import</w:t>
+      </w:r>
+      <w:r>
+        <w:t xml:space="preserve"> Class</w:t>
+      </w:r>
+    </w:p>
+    <w:p>
+      <w:pPr>
+        <w:rPr>
+          <w:rStyle w:val="sig-paren"/>
+          <w:rFonts w:cs="Arial"/>
+          <w:color w:val="222222"/>
+          <w:sz w:val="27"/>
+          <w:szCs w:val="27"/>
+          <w:shd w:val="clear" w:color="auto" w:fill="FFFFFF"/>
+        </w:rPr>
+      </w:pPr>
+      <w:r>
+        <w:rPr>
+          <w:rStyle w:val="HTMLCode"/>
+          <w:rFonts w:eastAsiaTheme="minorHAnsi"/>
+          <w:b/>
+          <w:bCs/>
+          <w:color w:val="222222"/>
+          <w:sz w:val="29"/>
+          <w:szCs w:val="29"/>
+          <w:shd w:val="clear" w:color="auto" w:fill="FFFFFF"/>
+        </w:rPr>
+        <w:t>Income</w:t>
+      </w:r>
+      <w:r>
+        <w:rPr>
+          <w:rStyle w:val="sig-paren"/>
+          <w:rFonts w:cs="Arial"/>
+          <w:color w:val="222222"/>
+          <w:sz w:val="27"/>
+          <w:szCs w:val="27"/>
+          <w:shd w:val="clear" w:color="auto" w:fill="FFFFFF"/>
+        </w:rPr>
+        <w:t>(</w:t>
+      </w:r>
+      <w:r>
+        <w:rPr>
+          <w:rStyle w:val="Emphasis"/>
+          <w:rFonts w:cs="Arial"/>
+          <w:color w:val="222222"/>
+          <w:shd w:val="clear" w:color="auto" w:fill="FFFFFF"/>
+        </w:rPr>
+        <w:t>path</w:t>
+      </w:r>
+      <w:r>
+        <w:rPr>
+          <w:rStyle w:val="sig-paren"/>
+          <w:rFonts w:cs="Arial"/>
+          <w:color w:val="222222"/>
+          <w:sz w:val="27"/>
+          <w:szCs w:val="27"/>
+          <w:shd w:val="clear" w:color="auto" w:fill="FFFFFF"/>
+        </w:rPr>
+        <w:t>)</w:t>
+      </w:r>
+    </w:p>
+    <w:p>
+      <w:pPr>
+        <w:rPr>
+          <w:sz w:val="20"/>
+        </w:rPr>
+      </w:pPr>
+      <w:r>
+        <w:rPr>
+          <w:sz w:val="20"/>
+        </w:rPr>
+        <w:t>Parameters</w:t>
+      </w:r>
+    </w:p>
+    <w:p>
+      <w:pPr>
+        <w:pStyle w:val="ListParagraph"/>
+        <w:numPr>
+          <w:ilvl w:val="0"/>
+          <w:numId w:val="4"/>
+        </w:numPr>
+        <w:rPr>
+          <w:sz w:val="20"/>
+        </w:rPr>
+      </w:pPr>
+      <w:r>
+        <w:rPr>
+          <w:sz w:val="20"/>
+        </w:rPr>
+        <w:t>path</w:t>
+      </w:r>
+      <w:r>
+        <w:rPr>
+          <w:sz w:val="20"/>
+        </w:rPr>
+        <w:t xml:space="preserve">: </w:t>
+      </w:r>
+      <w:r>
+        <w:rPr>
+          <w:sz w:val="20"/>
+        </w:rPr>
+        <w:t>Directory to a csv file. Python will import the .csv file into a pandas dataframe and perform counting operations based on this data</w:t>
+      </w:r>
+    </w:p>
+    <w:p>
+      <w:pPr>
+        <w:rPr>
+          <w:sz w:val="20"/>
+        </w:rPr>
+      </w:pPr>
+      <w:r>
+        <w:rPr>
+          <w:sz w:val="20"/>
+        </w:rPr>
+        <w:lastRenderedPageBreak/>
+        <w:t>The income</w:t>
+      </w:r>
+      <w:r>
+        <w:rPr>
+          <w:sz w:val="20"/>
+        </w:rPr>
+        <w:t>_Import</w:t>
+      </w:r>
+      <w:r>
+        <w:rPr>
+          <w:sz w:val="20"/>
+        </w:rPr>
+        <w:t xml:space="preserve"> class</w:t>
+      </w:r>
+      <w:r>
+        <w:rPr>
+          <w:sz w:val="20"/>
+        </w:rPr>
+        <w:t xml:space="preserve"> is useful for importing transactions from bank statements or ledgers</w:t>
+      </w:r>
+      <w:r>
+        <w:rPr>
+          <w:sz w:val="20"/>
+        </w:rPr>
+        <w:t xml:space="preserve">. </w:t>
+      </w:r>
+      <w:r>
+        <w:rPr>
+          <w:sz w:val="20"/>
+        </w:rPr>
+        <w:t xml:space="preserve"> This class will also average transaction “types” or “categories” based on </w:t>
+      </w:r>
+      <w:r>
+        <w:rPr>
+          <w:sz w:val="20"/>
+        </w:rPr>
+        <w:t>bank statements.  This is useful for projecting future expenses based on past actual transactions.</w:t>
+      </w:r>
+    </w:p>
+    <w:p>
+      <w:pPr>
+        <w:rPr>
+          <w:sz w:val="20"/>
+        </w:rPr>
+      </w:pPr>
+      <w:r>
+        <w:rPr>
+          <w:sz w:val="20"/>
+        </w:rPr>
+        <w:t>Methods</w:t>
+      </w:r>
+    </w:p>
+    <w:p>
+      <w:r>
+        <w:rPr>
+          <w:rStyle w:val="HTMLCode"/>
+          <w:rFonts w:eastAsiaTheme="minorHAnsi"/>
+          <w:b/>
+          <w:bCs/>
+          <w:color w:val="222222"/>
+          <w:sz w:val="29"/>
+          <w:szCs w:val="29"/>
+          <w:shd w:val="clear" w:color="auto" w:fill="FFFFFF"/>
+        </w:rPr>
+        <w:t>Income</w:t>
+      </w:r>
+      <w:r>
+        <w:rPr>
+          <w:rStyle w:val="HTMLCode"/>
+          <w:rFonts w:eastAsiaTheme="minorHAnsi"/>
+          <w:b/>
+          <w:bCs/>
+          <w:color w:val="222222"/>
+          <w:sz w:val="29"/>
+          <w:szCs w:val="29"/>
+          <w:shd w:val="clear" w:color="auto" w:fill="FFFFFF"/>
+        </w:rPr>
+        <w:t>_Import</w:t>
+      </w:r>
+      <w:r>
+        <w:rPr>
+          <w:rStyle w:val="HTMLCode"/>
+          <w:rFonts w:eastAsiaTheme="minorHAnsi"/>
+          <w:b/>
+          <w:bCs/>
+          <w:color w:val="222222"/>
+          <w:sz w:val="29"/>
+          <w:szCs w:val="29"/>
+          <w:shd w:val="clear" w:color="auto" w:fill="FFFFFF"/>
+        </w:rPr>
+        <w:t>.</w:t>
+      </w:r>
+      <w:r>
+        <w:t xml:space="preserve"> </w:t>
+      </w:r>
+      <w:r>
+        <w:rPr>
+          <w:rStyle w:val="HTMLCode"/>
+          <w:rFonts w:eastAsiaTheme="minorHAnsi"/>
+          <w:b/>
+          <w:bCs/>
+          <w:color w:val="222222"/>
+          <w:sz w:val="29"/>
+          <w:szCs w:val="29"/>
+          <w:shd w:val="clear" w:color="auto" w:fill="FFFFFF"/>
+        </w:rPr>
+        <w:t>create_transaction_objects</w:t>
+      </w:r>
+      <w:r>
+        <w:rPr>
+          <w:rStyle w:val="sig-paren"/>
+          <w:rFonts w:cs="Arial"/>
+          <w:color w:val="222222"/>
+          <w:sz w:val="27"/>
+          <w:szCs w:val="27"/>
+          <w:shd w:val="clear" w:color="auto" w:fill="FFFFFF"/>
+        </w:rPr>
+        <w:t>(</w:t>
+      </w:r>
+      <w:r>
+        <w:rPr>
+          <w:rStyle w:val="Emphasis"/>
+          <w:rFonts w:cs="Arial"/>
+          <w:color w:val="222222"/>
+          <w:shd w:val="clear" w:color="auto" w:fill="FFFFFF"/>
+        </w:rPr>
+        <w:t>value_col=’Amount’, date_col=’Date’</w:t>
+      </w:r>
+      <w:r>
+        <w:rPr>
+          <w:rStyle w:val="sig-paren"/>
+          <w:rFonts w:cs="Arial"/>
+          <w:color w:val="222222"/>
+          <w:sz w:val="27"/>
+          <w:szCs w:val="27"/>
+          <w:shd w:val="clear" w:color="auto" w:fill="FFFFFF"/>
+        </w:rPr>
+        <w:t>)</w:t>
+      </w:r>
+    </w:p>
+    <w:p>
+      <w:pPr>
+        <w:pStyle w:val="ListParagraph"/>
+        <w:numPr>
+          <w:ilvl w:val="0"/>
+          <w:numId w:val="5"/>
+        </w:numPr>
+        <w:rPr>
+          <w:sz w:val="20"/>
+        </w:rPr>
+      </w:pPr>
+      <w:r>
+        <w:rPr>
+          <w:sz w:val="20"/>
+        </w:rPr>
+        <w:t>Creates Income class instances based on the file passed to the class initializer.  The required rows of the bank records .csv file are &lt;value_col&gt; and &lt;date_col&gt;.  These columns should hold the transaction amounts, and transaction dates for each transaction.  The output is a list (iterable) of income classes. This is useful for passing to the plotting function.  The plotting function will iterate over these income classes, and plot their contributions to (+) or (-) cash flow.</w:t>
+      </w:r>
+    </w:p>
+    <w:p>
+      <w:pPr>
+        <w:rPr>
+          <w:sz w:val="20"/>
+        </w:rPr>
+      </w:pPr>
+    </w:p>
+    <w:p>
+      <w:pPr>
+        <w:rPr>
+          <w:rFonts w:cs="Arial"/>
+          <w:i/>
+          <w:iCs/>
+          <w:color w:val="222222"/>
+          <w:shd w:val="clear" w:color="auto" w:fill="FFFFFF"/>
+        </w:rPr>
+      </w:pPr>
+      <w:r>
+        <w:rPr>
+          <w:rStyle w:val="HTMLCode"/>
+          <w:rFonts w:eastAsiaTheme="minorHAnsi"/>
+          <w:b/>
+          <w:bCs/>
+          <w:color w:val="222222"/>
+          <w:sz w:val="29"/>
+          <w:szCs w:val="29"/>
+          <w:shd w:val="clear" w:color="auto" w:fill="FFFFFF"/>
+        </w:rPr>
+        <w:t>Income_Import.</w:t>
+      </w:r>
+      <w:r>
+        <w:t xml:space="preserve"> </w:t>
+      </w:r>
+      <w:r>
+        <w:rPr>
+          <w:rStyle w:val="HTMLCode"/>
+          <w:rFonts w:eastAsiaTheme="minorHAnsi"/>
+          <w:b/>
+          <w:bCs/>
+          <w:color w:val="222222"/>
+          <w:sz w:val="29"/>
+          <w:szCs w:val="29"/>
+          <w:shd w:val="clear" w:color="auto" w:fill="FFFFFF"/>
+        </w:rPr>
+        <w:t>categorize_transactions</w:t>
+      </w:r>
+      <w:r>
+        <w:rPr>
+          <w:rStyle w:val="HTMLCode"/>
+          <w:rFonts w:eastAsiaTheme="minorHAnsi"/>
+          <w:b/>
+          <w:bCs/>
+          <w:color w:val="222222"/>
+          <w:sz w:val="29"/>
+          <w:szCs w:val="29"/>
+          <w:shd w:val="clear" w:color="auto" w:fill="FFFFFF"/>
+        </w:rPr>
+        <w:t xml:space="preserve"> </w:t>
+      </w:r>
+      <w:r>
+        <w:rPr>
+          <w:rStyle w:val="sig-paren"/>
+          <w:rFonts w:cs="Arial"/>
+          <w:color w:val="222222"/>
+          <w:sz w:val="27"/>
+          <w:szCs w:val="27"/>
+          <w:shd w:val="clear" w:color="auto" w:fill="FFFFFF"/>
+        </w:rPr>
+        <w:t>(</w:t>
+      </w:r>
+      <w:r>
+        <w:rPr>
+          <w:rStyle w:val="Emphasis"/>
+          <w:rFonts w:cs="Arial"/>
+          <w:color w:val="222222"/>
+          <w:shd w:val="clear" w:color="auto" w:fill="FFFFFF"/>
+        </w:rPr>
+        <w:t>cat_col='Category',</w:t>
+      </w:r>
+      <w:r>
+        <w:rPr>
+          <w:rStyle w:val="Emphasis"/>
+          <w:rFonts w:cs="Arial"/>
+          <w:color w:val="222222"/>
+          <w:shd w:val="clear" w:color="auto" w:fill="FFFFFF"/>
+        </w:rPr>
+        <w:t xml:space="preserve"> </w:t>
+      </w:r>
+      <w:r>
+        <w:rPr>
+          <w:rStyle w:val="Emphasis"/>
+          <w:rFonts w:cs="Arial"/>
+          <w:color w:val="222222"/>
+          <w:shd w:val="clear" w:color="auto" w:fill="FFFFFF"/>
+        </w:rPr>
+        <w:t>date_col='Date',  by_year=True</w:t>
+      </w:r>
+      <w:r>
+        <w:rPr>
+          <w:rStyle w:val="sig-paren"/>
+          <w:rFonts w:cs="Arial"/>
+          <w:color w:val="222222"/>
+          <w:sz w:val="27"/>
+          <w:szCs w:val="27"/>
+          <w:shd w:val="clear" w:color="auto" w:fill="FFFFFF"/>
+        </w:rPr>
+        <w:t>)</w:t>
+      </w:r>
+    </w:p>
+    <w:p>
+      <w:pPr>
+        <w:pStyle w:val="ListParagraph"/>
+        <w:numPr>
+          <w:ilvl w:val="0"/>
+          <w:numId w:val="5"/>
+        </w:numPr>
+        <w:rPr>
+          <w:sz w:val="20"/>
+        </w:rPr>
+      </w:pPr>
+      <w:r>
+        <w:rPr>
+          <w:sz w:val="20"/>
+        </w:rPr>
+        <w:t>Outputs a dictionary of {category : value} based on the .csv file passed to the class initializer.  The required rows of the bank records .csv file are &lt;cat_col&gt;, &lt;value_col&gt;, and &lt;</w:t>
+      </w:r>
+      <w:r>
+        <w:rPr>
+          <w:sz w:val="20"/>
+        </w:rPr>
+        <w:t>date_col&gt;.  &lt;cat_col&gt; is a column describing each transaction instances category (many banks export this information).  &lt;value_col&gt; again is the transaction amount. &lt;date_col&gt; is the transaction date.  The optional parameter by_year indicates if the user wants transactions categorized by year, or over the entire period in the .csv file.  This might be useful for more accurately projecting future expenses.</w:t>
+      </w:r>
+    </w:p>
+    <w:p>
+      <w:pPr>
+        <w:rPr>
+          <w:sz w:val="20"/>
+        </w:rPr>
+      </w:pPr>
+    </w:p>
+    <w:p>
+      <w:pPr>
+        <w:pStyle w:val="Heading2"/>
+      </w:pPr>
+      <w:r>
+        <w:t>Usage Example</w:t>
+      </w:r>
+    </w:p>
+    <w:p/>
+    <w:p>
+      <w:pPr>
+        <w:pStyle w:val="ListParagraph"/>
+        <w:numPr>
+          <w:ilvl w:val="0"/>
+          <w:numId w:val="6"/>
+        </w:numPr>
+      </w:pPr>
+      <w:r>
+        <w:t>Create custom income objects.</w:t>
+      </w:r>
+    </w:p>
+    <w:p>
+      <w:pPr>
+        <w:pStyle w:val="ListParagraph"/>
+        <w:numPr>
+          <w:ilvl w:val="0"/>
+          <w:numId w:val="6"/>
+        </w:numPr>
+      </w:pPr>
+      <w:r>
+        <w:t>Import bank transaction .csv file</w:t>
+      </w:r>
+    </w:p>
+    <w:p>
+      <w:pPr>
+        <w:pStyle w:val="ListParagraph"/>
+        <w:numPr>
+          <w:ilvl w:val="0"/>
+          <w:numId w:val="6"/>
+        </w:numPr>
+      </w:pPr>
+      <w:r>
+        <w:t>Create income objects from bank transactions</w:t>
+      </w:r>
+    </w:p>
+    <w:p>
+      <w:pPr>
+        <w:pStyle w:val="ListParagraph"/>
+        <w:numPr>
+          <w:ilvl w:val="0"/>
+          <w:numId w:val="6"/>
+        </w:numPr>
+      </w:pPr>
+      <w:r>
+        <w:t>Append (extend) custom income objects and imported income objects</w:t>
+      </w:r>
+    </w:p>
+    <w:p>
+      <w:pPr>
+        <w:pStyle w:val="ListParagraph"/>
+        <w:numPr>
+          <w:ilvl w:val="0"/>
+          <w:numId w:val="6"/>
+        </w:numPr>
+      </w:pPr>
+      <w:r>
+        <w:t>Pass the objects to the plotting function</w:t>
+      </w:r>
+    </w:p>
+    <w:bookmarkStart w:id="0" w:name="_MON_1628615265"/>
+    <w:bookmarkEnd w:id="0"/>
+    <w:p>
+      <w:pPr>
+        <w:rPr>
+          <w:sz w:val="20"/>
+        </w:rPr>
+      </w:pPr>
+      <w:r>
+        <w:rPr>
+          <w:sz w:val="20"/>
+        </w:rPr>
+        <w:object w:dxaOrig="9360" w:dyaOrig="8314" w14:anchorId="113F2065">
+          <v:shapetype id="_x0000_t75" coordsize="21600,21600" o:spt="75" o:preferrelative="t" path="m@4@5l@4@11@9@11@9@5xe" filled="f" stroked="f">
+            <v:stroke joinstyle="miter"/>
+            <v:formulas>
+              <v:f eqn="if lineDrawn pixelLineWidth 0"/>
+              <v:f eqn="sum @0 1 0"/>
+              <v:f eqn="sum 0 0 @1"/>
+              <v:f eqn="prod @2 1 2"/>
+              <v:f eqn="prod @3 21600 pixelWidth"/>
+              <v:f eqn="prod @3 21600 pixelHeight"/>
+              <v:f eqn="sum @0 0 1"/>
+              <v:f eqn="prod @6 1 2"/>
+              <v:f eqn="prod @7 21600 pixelWidth"/>
+              <v:f eqn="sum @8 21600 0"/>
+              <v:f eqn="prod @7 21600 pixelHeight"/>
+              <v:f eqn="sum @10 21600 0"/>
+            </v:formulas>
+            <v:path o:extrusionok="f" gradientshapeok="t" o:connecttype="rect"/>
+            <o:lock v:ext="edit" aspectratio="t"/>
+          </v:shapetype>
+          <v:shape id="_x0000_i1029" type="#_x0000_t75" style="width:468pt;height:415.5pt" o:ole="">
+            <v:imagedata r:id="rId5" o:title=""/>
+          </v:shape>
+          <o:OLEObject Type="Embed" ProgID="Word.OpenDocumentText.12" ShapeID="_x0000_i1029" DrawAspect="Content" ObjectID="_1628618081" r:id="rId6"/>
+        </w:object>
+      </w:r>
+    </w:p>
+    <w:p>
+      <w:pPr>
+        <w:rPr>
+          <w:sz w:val="20"/>
+        </w:rPr>
+        <w:sectPr>
+          <w:pgSz w:w="12240" w:h="15840"/>
+          <w:pgMar w:top="1440" w:right="1440" w:bottom="1440" w:left="1440" w:header="708" w:footer="708" w:gutter="0"/>
+          <w:cols w:space="708"/>
+          <w:docGrid w:linePitch="360"/>
+        </w:sectPr>
+      </w:pPr>
+    </w:p>
+    <w:p>
+      <w:pPr>
+        <w:rPr>
+          <w:sz w:val="20"/>
+        </w:rPr>
+      </w:pPr>
+      <w:r>
+        <w:rPr>
+          <w:noProof/>
+          <w:sz w:val="20"/>
+        </w:rPr>
+        <w:lastRenderedPageBreak/>
+        <w:drawing>
+          <wp:inline distT="0" distB="0" distL="0" distR="0" wp14:anchorId="259ECE00" wp14:editId="46980791">
+            <wp:extent cx="4701560" cy="3314700"/>
+            <wp:effectExtent l="0" t="0" r="3810" b="0"/>
+            <wp:docPr id="1" name="Picture 1"/>
+            <wp:cNvGraphicFramePr>
+              <a:graphicFrameLocks xmlns:a="http://schemas.openxmlformats.org/drawingml/2006/main" noChangeAspect="1"/>
+            </wp:cNvGraphicFramePr>
+            <a:graphic xmlns:a="http://schemas.openxmlformats.org/drawingml/2006/main">
+              <a:graphicData uri="http://schemas.openxmlformats.org/drawingml/2006/picture">
+                <pic:pic xmlns:pic="http://schemas.openxmlformats.org/drawingml/2006/picture">
+                  <pic:nvPicPr>
+                    <pic:cNvPr id="1" name="2d 1.png"/>
+                    <pic:cNvPicPr/>
+                  </pic:nvPicPr>
+                  <pic:blipFill>
+                    <a:blip r:embed="rId7">
+                      <a:extLst>
+                        <a:ext uri="{28A0092B-C50C-407E-A947-70E740481C1C}">
+                          <a14:useLocalDpi xmlns:a14="http://schemas.microsoft.com/office/drawing/2010/main" val="0"/>
+                        </a:ext>
+                      </a:extLst>
+                    </a:blip>
+                    <a:stretch>
+                      <a:fillRect/>
+                    </a:stretch>
+                  </pic:blipFill>
+                  <pic:spPr>
+                    <a:xfrm>
+                      <a:off x="0" y="0"/>
+                      <a:ext cx="4710103" cy="3320723"/>
+                    </a:xfrm>
+                    <a:prstGeom prst="rect">
+                      <a:avLst/>
+                    </a:prstGeom>
+                  </pic:spPr>
+                </pic:pic>
+              </a:graphicData>
+            </a:graphic>
+          </wp:inline>
+        </w:drawing>
+      </w:r>
+    </w:p>
+    <w:p>
+      <w:pPr>
+        <w:rPr>
+          <w:sz w:val="20"/>
+        </w:rPr>
+      </w:pPr>
+      <w:r>
+        <w:rPr>
+          <w:sz w:val="20"/>
+        </w:rPr>
+        <w:t>A 2D image is created as well as a 3D image.</w:t>
+      </w:r>
+    </w:p>
+    <w:p>
+      <w:pPr>
+        <w:rPr>
+          <w:sz w:val="20"/>
+        </w:rPr>
+      </w:pPr>
+      <w:r>
+        <w:rPr>
+          <w:noProof/>
+          <w:sz w:val="20"/>
+        </w:rPr>
+        <w:drawing>
+          <wp:inline distT="0" distB="0" distL="0" distR="0" wp14:anchorId="24E67987" wp14:editId="44A042F9">
+            <wp:extent cx="5850400" cy="3667125"/>
+            <wp:effectExtent l="0" t="0" r="0" b="0"/>
+            <wp:docPr id="2" name="Picture 2"/>
+            <wp:cNvGraphicFramePr>
+              <a:graphicFrameLocks xmlns:a="http://schemas.openxmlformats.org/drawingml/2006/main" noChangeAspect="1"/>
+            </wp:cNvGraphicFramePr>
+            <a:graphic xmlns:a="http://schemas.openxmlformats.org/drawingml/2006/main">
+              <a:graphicData uri="http://schemas.openxmlformats.org/drawingml/2006/picture">
+                <pic:pic xmlns:pic="http://schemas.openxmlformats.org/drawingml/2006/picture">
+                  <pic:nvPicPr>
+                    <pic:cNvPr id="2" name="3d 2.png"/>
+                    <pic:cNvPicPr/>
+                  </pic:nvPicPr>
+                  <pic:blipFill>
+                    <a:blip r:embed="rId8">
+                      <a:extLst>
+                        <a:ext uri="{28A0092B-C50C-407E-A947-70E740481C1C}">
+                          <a14:useLocalDpi xmlns:a14="http://schemas.microsoft.com/office/drawing/2010/main" val="0"/>
+                        </a:ext>
+                      </a:extLst>
+                    </a:blip>
+                    <a:stretch>
+                      <a:fillRect/>
+                    </a:stretch>
+                  </pic:blipFill>
+                  <pic:spPr>
+                    <a:xfrm>
+                      <a:off x="0" y="0"/>
+                      <a:ext cx="5865383" cy="3676517"/>
+                    </a:xfrm>
+                    <a:prstGeom prst="rect">
+                      <a:avLst/>
+                    </a:prstGeom>
+                  </pic:spPr>
+                </pic:pic>
+              </a:graphicData>
+            </a:graphic>
+          </wp:inline>
+        </w:drawing>
+      </w:r>
+    </w:p>
+    <w:p>
+      <w:pPr>
+        <w:rPr>
+          <w:sz w:val="20"/>
+        </w:rPr>
+      </w:pPr>
+      <w:r>
+        <w:rPr>
+          <w:sz w:val="20"/>
+        </w:rPr>
+        <w:t>Transactions on a 1-day time period can make the graph appear “Choppy”.  This is especially true for large transactions relative to the current account balance.</w:t>
+      </w:r>
+    </w:p>
+    <w:p>
+      <w:pPr>
+        <w:rPr>
+          <w:sz w:val="20"/>
+        </w:rPr>
+      </w:pPr>
+      <w:r>
+        <w:rPr>
+          <w:noProof/>
+          <w:sz w:val="20"/>
+        </w:rPr>
+        <w:lastRenderedPageBreak/>
+        <w:drawing>
+          <wp:inline distT="0" distB="0" distL="0" distR="0" wp14:anchorId="5110D590" wp14:editId="2669E0ED">
+            <wp:extent cx="5943600" cy="3962400"/>
+            <wp:effectExtent l="0" t="0" r="0" b="0"/>
+            <wp:docPr id="3" name="Picture 3"/>
+            <wp:cNvGraphicFramePr>
+              <a:graphicFrameLocks xmlns:a="http://schemas.openxmlformats.org/drawingml/2006/main" noChangeAspect="1"/>
+            </wp:cNvGraphicFramePr>
+            <a:graphic xmlns:a="http://schemas.openxmlformats.org/drawingml/2006/main">
+              <a:graphicData uri="http://schemas.openxmlformats.org/drawingml/2006/picture">
+                <pic:pic xmlns:pic="http://schemas.openxmlformats.org/drawingml/2006/picture">
+                  <pic:nvPicPr>
+                    <pic:cNvPr id="3" name="3d 3.png"/>
+                    <pic:cNvPicPr/>
+                  </pic:nvPicPr>
+                  <pic:blipFill>
+                    <a:blip r:embed="rId9">
+                      <a:extLst>
+                        <a:ext uri="{28A0092B-C50C-407E-A947-70E740481C1C}">
+                          <a14:useLocalDpi xmlns:a14="http://schemas.microsoft.com/office/drawing/2010/main" val="0"/>
+                        </a:ext>
+                      </a:extLst>
+                    </a:blip>
+                    <a:stretch>
+                      <a:fillRect/>
+                    </a:stretch>
+                  </pic:blipFill>
+                  <pic:spPr>
+                    <a:xfrm>
+                      <a:off x="0" y="0"/>
+                      <a:ext cx="5943600" cy="3962400"/>
+                    </a:xfrm>
+                    <a:prstGeom prst="rect">
+                      <a:avLst/>
+                    </a:prstGeom>
+                  </pic:spPr>
+                </pic:pic>
+              </a:graphicData>
+            </a:graphic>
+          </wp:inline>
+        </w:drawing>
+      </w:r>
+    </w:p>
+    <w:p>
+      <w:pPr>
+        <w:rPr>
+          <w:sz w:val="20"/>
+        </w:rPr>
+      </w:pPr>
+      <w:r>
+        <w:rPr>
+          <w:sz w:val="20"/>
+        </w:rPr>
+        <w:t>This figure shows the “probability” axis of the 3D image.  Income can be projected in the worst case (0 probability) or best case (1 probability).  Different distributions can be input besides a linear distribution.</w:t>
+      </w:r>
+    </w:p>
+    <w:p>
+      <w:pPr>
+        <w:rPr>
+          <w:sz w:val="20"/>
+        </w:rPr>
+      </w:pPr>
+      <w:r>
+        <w:rPr>
+          <w:noProof/>
+          <w:sz w:val="20"/>
+        </w:rPr>
+        <w:drawing>
+          <wp:inline distT="0" distB="0" distL="0" distR="0" wp14:anchorId="6702CDB5" wp14:editId="1C7EEF76">
+            <wp:extent cx="5943600" cy="3843655"/>
+            <wp:effectExtent l="0" t="0" r="0" b="4445"/>
+            <wp:docPr id="4" name="Picture 4"/>
+            <wp:cNvGraphicFramePr>
+              <a:graphicFrameLocks xmlns:a="http://schemas.openxmlformats.org/drawingml/2006/main" noChangeAspect="1"/>
+            </wp:cNvGraphicFramePr>
+            <a:graphic xmlns:a="http://schemas.openxmlformats.org/drawingml/2006/main">
+              <a:graphicData uri="http://schemas.openxmlformats.org/drawingml/2006/picture">
+                <pic:pic xmlns:pic="http://schemas.openxmlformats.org/drawingml/2006/picture">
+                  <pic:nvPicPr>
+                    <pic:cNvPr id="4" name="3d.png"/>
+                    <pic:cNvPicPr/>
+                  </pic:nvPicPr>
+                  <pic:blipFill>
+                    <a:blip r:embed="rId10">
+                      <a:extLst>
+                        <a:ext uri="{28A0092B-C50C-407E-A947-70E740481C1C}">
+                          <a14:useLocalDpi xmlns:a14="http://schemas.microsoft.com/office/drawing/2010/main" val="0"/>
+                        </a:ext>
+                      </a:extLst>
+                    </a:blip>
+                    <a:stretch>
+                      <a:fillRect/>
+                    </a:stretch>
+                  </pic:blipFill>
+                  <pic:spPr>
+                    <a:xfrm>
+                      <a:off x="0" y="0"/>
+                      <a:ext cx="5943600" cy="3843655"/>
+                    </a:xfrm>
+                    <a:prstGeom prst="rect">
+                      <a:avLst/>
+                    </a:prstGeom>
+                  </pic:spPr>
+                </pic:pic>
+              </a:graphicData>
+            </a:graphic>
+          </wp:inline>
+        </w:drawing>
+      </w:r>
+    </w:p>
+    <w:p>
+      <w:pPr>
+        <w:rPr>
+          <w:sz w:val="20"/>
+        </w:rPr>
+      </w:pPr>
+      <w:r>
+        <w:rPr>
+          <w:sz w:val="20"/>
+        </w:rPr>
+        <w:t>Transaction periods over long time frames appear smoother.  I did not account for day-to-day expenses in this graph, which is why it goes sharply up after 2019.</w:t>
+      </w:r>
+      <w:bookmarkStart w:id="1" w:name="_GoBack"/>
+      <w:bookmarkEnd w:id="1"/>
     </w:p>
     <w:sectPr>
       <w:pgSz w:w="12240" w:h="15840"/>
-      <w:pgMar w:top="1440" w:right="1440" w:bottom="1440" w:left="1440" w:header="708" w:footer="708" w:gutter="0"/>
+      <w:pgMar w:top="360" w:right="360" w:bottom="360" w:left="360" w:header="706" w:footer="706" w:gutter="0"/>
       <w:cols w:space="708"/>
       <w:docGrid w:linePitch="360"/>
     </w:sectPr>
@@ -1114,7 +1973,7 @@
   <w:abstractNum w:abstractNumId="0" w15:restartNumberingAfterBreak="0">
     <w:nsid w:val="08901F20"/>
     <w:multiLevelType w:val="hybridMultilevel"/>
-    <w:tmpl w:val="88128086"/>
+    <w:tmpl w:val="6FEAD514"/>
     <w:lvl w:ilvl="0" w:tplc="04090001">
       <w:start w:val="1"/>
       <w:numFmt w:val="bullet"/>
@@ -1510,6 +2369,92 @@
     </w:lvl>
   </w:abstractNum>
   <w:abstractNum w:abstractNumId="4" w15:restartNumberingAfterBreak="0">
+    <w:nsid w:val="4C03500D"/>
+    <w:multiLevelType w:val="hybridMultilevel"/>
+    <w:tmpl w:val="8756841C"/>
+    <w:lvl w:ilvl="0" w:tplc="0409000F">
+      <w:start w:val="1"/>
+      <w:numFmt w:val="decimal"/>
+      <w:lvlText w:val="%1."/>
+      <w:lvlJc w:val="left"/>
+      <w:pPr>
+        <w:ind w:left="720" w:hanging="360"/>
+      </w:pPr>
+    </w:lvl>
+    <w:lvl w:ilvl="1" w:tplc="04090019" w:tentative="1">
+      <w:start w:val="1"/>
+      <w:numFmt w:val="lowerLetter"/>
+      <w:lvlText w:val="%2."/>
+      <w:lvlJc w:val="left"/>
+      <w:pPr>
+        <w:ind w:left="1440" w:hanging="360"/>
+      </w:pPr>
+    </w:lvl>
+    <w:lvl w:ilvl="2" w:tplc="0409001B" w:tentative="1">
+      <w:start w:val="1"/>
+      <w:numFmt w:val="lowerRoman"/>
+      <w:lvlText w:val="%3."/>
+      <w:lvlJc w:val="right"/>
+      <w:pPr>
+        <w:ind w:left="2160" w:hanging="180"/>
+      </w:pPr>
+    </w:lvl>
+    <w:lvl w:ilvl="3" w:tplc="0409000F" w:tentative="1">
+      <w:start w:val="1"/>
+      <w:numFmt w:val="decimal"/>
+      <w:lvlText w:val="%4."/>
+      <w:lvlJc w:val="left"/>
+      <w:pPr>
+        <w:ind w:left="2880" w:hanging="360"/>
+      </w:pPr>
+    </w:lvl>
+    <w:lvl w:ilvl="4" w:tplc="04090019" w:tentative="1">
+      <w:start w:val="1"/>
+      <w:numFmt w:val="lowerLetter"/>
+      <w:lvlText w:val="%5."/>
+      <w:lvlJc w:val="left"/>
+      <w:pPr>
+        <w:ind w:left="3600" w:hanging="360"/>
+      </w:pPr>
+    </w:lvl>
+    <w:lvl w:ilvl="5" w:tplc="0409001B" w:tentative="1">
+      <w:start w:val="1"/>
+      <w:numFmt w:val="lowerRoman"/>
+      <w:lvlText w:val="%6."/>
+      <w:lvlJc w:val="right"/>
+      <w:pPr>
+        <w:ind w:left="4320" w:hanging="180"/>
+      </w:pPr>
+    </w:lvl>
+    <w:lvl w:ilvl="6" w:tplc="0409000F" w:tentative="1">
+      <w:start w:val="1"/>
+      <w:numFmt w:val="decimal"/>
+      <w:lvlText w:val="%7."/>
+      <w:lvlJc w:val="left"/>
+      <w:pPr>
+        <w:ind w:left="5040" w:hanging="360"/>
+      </w:pPr>
+    </w:lvl>
+    <w:lvl w:ilvl="7" w:tplc="04090019" w:tentative="1">
+      <w:start w:val="1"/>
+      <w:numFmt w:val="lowerLetter"/>
+      <w:lvlText w:val="%8."/>
+      <w:lvlJc w:val="left"/>
+      <w:pPr>
+        <w:ind w:left="5760" w:hanging="360"/>
+      </w:pPr>
+    </w:lvl>
+    <w:lvl w:ilvl="8" w:tplc="0409001B" w:tentative="1">
+      <w:start w:val="1"/>
+      <w:numFmt w:val="lowerRoman"/>
+      <w:lvlText w:val="%9."/>
+      <w:lvlJc w:val="right"/>
+      <w:pPr>
+        <w:ind w:left="6480" w:hanging="180"/>
+      </w:pPr>
+    </w:lvl>
+  </w:abstractNum>
+  <w:abstractNum w:abstractNumId="5" w15:restartNumberingAfterBreak="0">
     <w:nsid w:val="59F142DC"/>
     <w:multiLevelType w:val="hybridMultilevel"/>
     <w:tmpl w:val="5DE8FC0E"/>
@@ -1596,7 +2541,7 @@
     </w:lvl>
   </w:abstractNum>
   <w:num w:numId="1">
-    <w:abstractNumId w:val="4"/>
+    <w:abstractNumId w:val="5"/>
   </w:num>
   <w:num w:numId="2">
     <w:abstractNumId w:val="1"/>
@@ -1609,6 +2554,9 @@
   </w:num>
   <w:num w:numId="5">
     <w:abstractNumId w:val="0"/>
+  </w:num>
+  <w:num w:numId="6">
+    <w:abstractNumId w:val="4"/>
   </w:num>
 </w:numbering>
 </file>
@@ -1630,7 +2578,7 @@
       </w:pPr>
     </w:pPrDefault>
   </w:docDefaults>
-  <w:latentStyles w:defLockedState="0" w:defUIPriority="99" w:defSemiHidden="0" w:defUnhideWhenUsed="0" w:defQFormat="0" w:count="375">
+  <w:latentStyles w:defLockedState="0" w:defUIPriority="99" w:defSemiHidden="0" w:defUnhideWhenUsed="0" w:defQFormat="0" w:count="376">
     <w:lsdException w:name="Normal" w:uiPriority="0" w:qFormat="1"/>
     <w:lsdException w:name="heading 1" w:uiPriority="9" w:qFormat="1"/>
     <w:lsdException w:name="heading 2" w:semiHidden="1" w:uiPriority="9" w:unhideWhenUsed="1" w:qFormat="1"/>
@@ -1736,7 +2684,6 @@
     <w:lsdException w:name="HTML Sample" w:semiHidden="1" w:unhideWhenUsed="1"/>
     <w:lsdException w:name="HTML Typewriter" w:semiHidden="1" w:unhideWhenUsed="1"/>
     <w:lsdException w:name="HTML Variable" w:semiHidden="1" w:unhideWhenUsed="1"/>
-    <w:lsdException w:name="Normal Table" w:semiHidden="1" w:unhideWhenUsed="1"/>
     <w:lsdException w:name="annotation subject" w:semiHidden="1" w:unhideWhenUsed="1"/>
     <w:lsdException w:name="No List" w:semiHidden="1" w:unhideWhenUsed="1"/>
     <w:lsdException w:name="Outline List 1" w:semiHidden="1" w:unhideWhenUsed="1"/>
@@ -1783,10 +2730,8 @@
     <w:lsdException w:name="Table Subtle 2" w:semiHidden="1" w:unhideWhenUsed="1"/>
     <w:lsdException w:name="Table Web 1" w:semiHidden="1" w:unhideWhenUsed="1"/>
     <w:lsdException w:name="Table Web 2" w:semiHidden="1" w:unhideWhenUsed="1"/>
-    <w:lsdException w:name="Table Web 3" w:semiHidden="1" w:unhideWhenUsed="1"/>
     <w:lsdException w:name="Balloon Text" w:semiHidden="1" w:unhideWhenUsed="1"/>
     <w:lsdException w:name="Table Grid" w:uiPriority="59"/>
-    <w:lsdException w:name="Table Theme" w:semiHidden="1" w:unhideWhenUsed="1"/>
     <w:lsdException w:name="Placeholder Text" w:semiHidden="1"/>
     <w:lsdException w:name="No Spacing" w:uiPriority="1" w:qFormat="1"/>
     <w:lsdException w:name="Light Shading" w:uiPriority="60"/>
@@ -2006,6 +2951,7 @@
     <w:lsdException w:name="Smart Hyperlink" w:semiHidden="1" w:unhideWhenUsed="1"/>
     <w:lsdException w:name="Hashtag" w:semiHidden="1" w:unhideWhenUsed="1"/>
     <w:lsdException w:name="Unresolved Mention" w:semiHidden="1" w:unhideWhenUsed="1"/>
+    <w:lsdException w:name="Smart Link" w:semiHidden="1" w:unhideWhenUsed="1"/>
   </w:latentStyles>
   <w:style w:type="paragraph" w:default="1" w:styleId="Normal">
     <w:name w:val="Normal"/>

</xml_diff>